<commit_message>
enkele fixes + back button
</commit_message>
<xml_diff>
--- a/Niet-Programmeren/LijstOpdracht.docx
+++ b/Niet-Programmeren/LijstOpdracht.docx
@@ -4,37 +4,30 @@
   <w:body>
     <w:p>
       <w:pPr>
-        <w:rPr>
-          <w:lang w:val="en-US"/>
-        </w:rPr>
-      </w:pPr>
-      <w:r>
-        <w:rPr>
-          <w:lang w:val="en-US"/>
-        </w:rPr>
-        <w:t>Elias:</w:t>
-      </w:r>
-    </w:p>
-    <w:p>
-      <w:pPr>
         <w:ind w:left="708"/>
-        <w:rPr>
-          <w:lang w:val="en-US"/>
-        </w:rPr>
-      </w:pPr>
+      </w:pPr>
+      <w:r>
+        <w:t>Opgezocht:</w:t>
+      </w:r>
+    </w:p>
+    <w:p>
+      <w:pPr>
+        <w:pStyle w:val="Lijstalinea"/>
+        <w:numPr>
+          <w:ilvl w:val="0"/>
+          <w:numId w:val="1"/>
+        </w:numPr>
+      </w:pPr>
+      <w:r>
+        <w:t xml:space="preserve">Ajax </w:t>
+      </w:r>
       <w:proofErr w:type="spellStart"/>
       <w:r>
-        <w:rPr>
-          <w:lang w:val="en-US"/>
-        </w:rPr>
-        <w:t>Opgezocht</w:t>
+        <w:t>queries</w:t>
       </w:r>
       <w:proofErr w:type="spellEnd"/>
       <w:r>
-        <w:rPr>
-          <w:lang w:val="en-US"/>
-        </w:rPr>
-        <w:t>:</w:t>
+        <w:t xml:space="preserve"> (met extra hulp van Marc)</w:t>
       </w:r>
     </w:p>
     <w:p>
@@ -46,300 +39,320 @@
         </w:numPr>
       </w:pPr>
       <w:r>
-        <w:t xml:space="preserve">Ajax </w:t>
+        <w:t>Verschillende opmaak gerelateerde dingen</w:t>
+      </w:r>
+    </w:p>
+    <w:p>
+      <w:pPr>
+        <w:pStyle w:val="Lijstalinea"/>
+        <w:numPr>
+          <w:ilvl w:val="0"/>
+          <w:numId w:val="1"/>
+        </w:numPr>
+      </w:pPr>
+      <w:r>
+        <w:t xml:space="preserve">Javascript </w:t>
       </w:r>
       <w:proofErr w:type="spellStart"/>
       <w:r>
+        <w:t>funtionaliteit</w:t>
+      </w:r>
+      <w:proofErr w:type="spellEnd"/>
+    </w:p>
+    <w:p>
+      <w:pPr>
+        <w:pStyle w:val="Lijstalinea"/>
+        <w:numPr>
+          <w:ilvl w:val="0"/>
+          <w:numId w:val="1"/>
+        </w:numPr>
+      </w:pPr>
+      <w:r>
+        <w:t>Locatie berekeningen en javascript</w:t>
+      </w:r>
+    </w:p>
+    <w:p>
+      <w:pPr>
+        <w:pStyle w:val="Lijstalinea"/>
+        <w:numPr>
+          <w:ilvl w:val="0"/>
+          <w:numId w:val="1"/>
+        </w:numPr>
+      </w:pPr>
+      <w:r>
+        <w:t xml:space="preserve">Javascript + </w:t>
+      </w:r>
+      <w:proofErr w:type="spellStart"/>
+      <w:r>
+        <w:t>thymeleaf</w:t>
+      </w:r>
+      <w:proofErr w:type="spellEnd"/>
+      <w:r>
+        <w:t xml:space="preserve"> combineren</w:t>
+      </w:r>
+    </w:p>
+    <w:p>
+      <w:pPr>
+        <w:pStyle w:val="Lijstalinea"/>
+        <w:numPr>
+          <w:ilvl w:val="0"/>
+          <w:numId w:val="1"/>
+        </w:numPr>
+      </w:pPr>
+      <w:r>
+        <w:t>Eigen BEANS maken</w:t>
+      </w:r>
+    </w:p>
+    <w:p>
+      <w:pPr>
+        <w:pStyle w:val="Lijstalinea"/>
+        <w:numPr>
+          <w:ilvl w:val="0"/>
+          <w:numId w:val="1"/>
+        </w:numPr>
+      </w:pPr>
+      <w:r>
+        <w:t>Verbinden Postgres en project</w:t>
+      </w:r>
+    </w:p>
+    <w:p>
+      <w:pPr>
+        <w:pStyle w:val="Lijstalinea"/>
+        <w:numPr>
+          <w:ilvl w:val="0"/>
+          <w:numId w:val="1"/>
+        </w:numPr>
+      </w:pPr>
+      <w:r>
+        <w:t>Foto kunnen uploaden</w:t>
+      </w:r>
+    </w:p>
+    <w:p>
+      <w:pPr>
+        <w:ind w:left="708"/>
+      </w:pPr>
+      <w:r>
+        <w:t>Zelf gemaakt:</w:t>
+      </w:r>
+    </w:p>
+    <w:p>
+      <w:pPr>
+        <w:pStyle w:val="Lijstalinea"/>
+        <w:numPr>
+          <w:ilvl w:val="0"/>
+          <w:numId w:val="2"/>
+        </w:numPr>
+      </w:pPr>
+      <w:r>
+        <w:t xml:space="preserve">Datastructuur van </w:t>
+      </w:r>
+      <w:proofErr w:type="spellStart"/>
+      <w:r>
+        <w:t>messages</w:t>
+      </w:r>
+      <w:proofErr w:type="spellEnd"/>
+    </w:p>
+    <w:p>
+      <w:pPr>
+        <w:pStyle w:val="Lijstalinea"/>
+        <w:numPr>
+          <w:ilvl w:val="0"/>
+          <w:numId w:val="2"/>
+        </w:numPr>
+      </w:pPr>
+      <w:r>
+        <w:t xml:space="preserve">Datastructuur van </w:t>
+      </w:r>
+      <w:proofErr w:type="spellStart"/>
+      <w:r>
+        <w:t>posts</w:t>
+      </w:r>
+      <w:proofErr w:type="spellEnd"/>
+      <w:r>
+        <w:t xml:space="preserve"> en </w:t>
+      </w:r>
+      <w:proofErr w:type="spellStart"/>
+      <w:r>
+        <w:t>comments</w:t>
+      </w:r>
+      <w:proofErr w:type="spellEnd"/>
+    </w:p>
+    <w:p>
+      <w:pPr>
+        <w:pStyle w:val="Lijstalinea"/>
+        <w:numPr>
+          <w:ilvl w:val="0"/>
+          <w:numId w:val="2"/>
+        </w:numPr>
+      </w:pPr>
+      <w:r>
+        <w:t>Algemene datastructuur</w:t>
+      </w:r>
+    </w:p>
+    <w:p>
+      <w:pPr>
+        <w:ind w:left="708"/>
+      </w:pPr>
+      <w:r>
+        <w:t xml:space="preserve">Wat </w:t>
+      </w:r>
+      <w:r>
+        <w:t>zouden we</w:t>
+      </w:r>
+      <w:r>
+        <w:t xml:space="preserve"> extra doen?</w:t>
+      </w:r>
+    </w:p>
+    <w:p>
+      <w:pPr>
+        <w:pStyle w:val="Lijstalinea"/>
+        <w:numPr>
+          <w:ilvl w:val="0"/>
+          <w:numId w:val="3"/>
+        </w:numPr>
+      </w:pPr>
+      <w:r>
+        <w:t>Al het paars uit de opmaak halen</w:t>
+      </w:r>
+    </w:p>
+    <w:p>
+      <w:pPr>
+        <w:pStyle w:val="Lijstalinea"/>
+        <w:numPr>
+          <w:ilvl w:val="0"/>
+          <w:numId w:val="3"/>
+        </w:numPr>
+      </w:pPr>
+      <w:proofErr w:type="spellStart"/>
+      <w:r>
+        <w:t>Messages</w:t>
+      </w:r>
+      <w:proofErr w:type="spellEnd"/>
+      <w:r>
+        <w:t xml:space="preserve"> volledig met A</w:t>
+      </w:r>
+      <w:r>
+        <w:t>j</w:t>
+      </w:r>
+      <w:r>
+        <w:t xml:space="preserve">ax </w:t>
+      </w:r>
+      <w:proofErr w:type="spellStart"/>
+      <w:r>
         <w:t>queries</w:t>
       </w:r>
       <w:proofErr w:type="spellEnd"/>
       <w:r>
-        <w:t xml:space="preserve"> (met extra hulp van Marc)</w:t>
-      </w:r>
-    </w:p>
-    <w:p>
-      <w:pPr>
-        <w:pStyle w:val="Lijstalinea"/>
-        <w:numPr>
-          <w:ilvl w:val="0"/>
-          <w:numId w:val="1"/>
-        </w:numPr>
-        <w:rPr>
-          <w:lang w:val="en-US"/>
-        </w:rPr>
-      </w:pPr>
+        <w:t xml:space="preserve"> uitwerken</w:t>
+      </w:r>
+    </w:p>
+    <w:p>
+      <w:pPr>
+        <w:pStyle w:val="Lijstalinea"/>
+        <w:numPr>
+          <w:ilvl w:val="0"/>
+          <w:numId w:val="3"/>
+        </w:numPr>
+      </w:pPr>
+      <w:r>
+        <w:t>Bedrijf kan een account maken en reclame maken</w:t>
+      </w:r>
+    </w:p>
+    <w:p>
+      <w:pPr>
+        <w:pStyle w:val="Lijstalinea"/>
+        <w:numPr>
+          <w:ilvl w:val="0"/>
+          <w:numId w:val="3"/>
+        </w:numPr>
+      </w:pPr>
+      <w:r>
+        <w:t>Meerdere foto’s op een post</w:t>
+      </w:r>
+    </w:p>
+    <w:p>
+      <w:pPr>
+        <w:pStyle w:val="Lijstalinea"/>
+        <w:numPr>
+          <w:ilvl w:val="0"/>
+          <w:numId w:val="3"/>
+        </w:numPr>
+      </w:pPr>
+      <w:r>
+        <w:t>Video voor een post</w:t>
+      </w:r>
+    </w:p>
+    <w:p>
+      <w:pPr>
+        <w:pStyle w:val="Lijstalinea"/>
+        <w:numPr>
+          <w:ilvl w:val="0"/>
+          <w:numId w:val="3"/>
+        </w:numPr>
+      </w:pPr>
+      <w:r>
+        <w:t xml:space="preserve">Google </w:t>
+      </w:r>
+      <w:proofErr w:type="gramStart"/>
+      <w:r>
+        <w:t>API integratie</w:t>
+      </w:r>
+      <w:proofErr w:type="gramEnd"/>
+    </w:p>
+    <w:p>
+      <w:pPr>
+        <w:pStyle w:val="Lijstalinea"/>
+        <w:numPr>
+          <w:ilvl w:val="0"/>
+          <w:numId w:val="3"/>
+        </w:numPr>
+      </w:pPr>
+      <w:r>
+        <w:t>Andere oplossing voor een snellere database</w:t>
+      </w:r>
+    </w:p>
+    <w:p>
+      <w:pPr>
+        <w:pStyle w:val="Lijstalinea"/>
+        <w:numPr>
+          <w:ilvl w:val="0"/>
+          <w:numId w:val="3"/>
+        </w:numPr>
+      </w:pPr>
+      <w:r>
+        <w:t>Integratie met betaalsysteem</w:t>
+      </w:r>
+    </w:p>
+    <w:p>
+      <w:pPr>
+        <w:pStyle w:val="Lijstalinea"/>
+        <w:numPr>
+          <w:ilvl w:val="0"/>
+          <w:numId w:val="3"/>
+        </w:numPr>
+      </w:pPr>
+      <w:r>
+        <w:t>Een echte app ontwikkelen</w:t>
+      </w:r>
+    </w:p>
+    <w:p>
+      <w:pPr>
+        <w:pStyle w:val="Lijstalinea"/>
+        <w:numPr>
+          <w:ilvl w:val="0"/>
+          <w:numId w:val="3"/>
+        </w:numPr>
+      </w:pPr>
+      <w:r>
+        <w:t xml:space="preserve">Geen </w:t>
+      </w:r>
       <w:proofErr w:type="spellStart"/>
       <w:r>
-        <w:rPr>
-          <w:lang w:val="en-US"/>
-        </w:rPr>
-        <w:t>Verschillende</w:t>
+        <w:t>thymeleaf</w:t>
       </w:r>
       <w:proofErr w:type="spellEnd"/>
       <w:r>
-        <w:rPr>
-          <w:lang w:val="en-US"/>
-        </w:rPr>
-        <w:t xml:space="preserve"> </w:t>
-      </w:r>
-      <w:proofErr w:type="spellStart"/>
-      <w:r>
-        <w:rPr>
-          <w:lang w:val="en-US"/>
-        </w:rPr>
-        <w:t>opmaak</w:t>
-      </w:r>
-      <w:proofErr w:type="spellEnd"/>
-      <w:r>
-        <w:rPr>
-          <w:lang w:val="en-US"/>
-        </w:rPr>
-        <w:t xml:space="preserve"> </w:t>
-      </w:r>
-      <w:proofErr w:type="spellStart"/>
-      <w:r>
-        <w:rPr>
-          <w:lang w:val="en-US"/>
-        </w:rPr>
-        <w:t>gerelateerde</w:t>
-      </w:r>
-      <w:proofErr w:type="spellEnd"/>
-      <w:r>
-        <w:rPr>
-          <w:lang w:val="en-US"/>
-        </w:rPr>
-        <w:t xml:space="preserve"> </w:t>
-      </w:r>
-      <w:proofErr w:type="spellStart"/>
-      <w:r>
-        <w:rPr>
-          <w:lang w:val="en-US"/>
-        </w:rPr>
-        <w:t>dingen</w:t>
-      </w:r>
-      <w:proofErr w:type="spellEnd"/>
-    </w:p>
-    <w:p>
-      <w:pPr>
-        <w:pStyle w:val="Lijstalinea"/>
-        <w:numPr>
-          <w:ilvl w:val="0"/>
-          <w:numId w:val="1"/>
-        </w:numPr>
-        <w:rPr>
-          <w:lang w:val="en-US"/>
-        </w:rPr>
-      </w:pPr>
-      <w:proofErr w:type="spellStart"/>
-      <w:r>
-        <w:rPr>
-          <w:lang w:val="en-US"/>
-        </w:rPr>
-        <w:t>Javascript</w:t>
-      </w:r>
-      <w:proofErr w:type="spellEnd"/>
-      <w:r>
-        <w:rPr>
-          <w:lang w:val="en-US"/>
-        </w:rPr>
-        <w:t xml:space="preserve"> </w:t>
-      </w:r>
-      <w:proofErr w:type="spellStart"/>
-      <w:r>
-        <w:rPr>
-          <w:lang w:val="en-US"/>
-        </w:rPr>
-        <w:t>funtionaliteit</w:t>
-      </w:r>
-      <w:proofErr w:type="spellEnd"/>
-    </w:p>
-    <w:p>
-      <w:pPr>
-        <w:ind w:left="708"/>
-        <w:rPr>
-          <w:lang w:val="en-US"/>
-        </w:rPr>
-      </w:pPr>
-      <w:proofErr w:type="spellStart"/>
-      <w:r>
-        <w:rPr>
-          <w:lang w:val="en-US"/>
-        </w:rPr>
-        <w:t>Zelf</w:t>
-      </w:r>
-      <w:proofErr w:type="spellEnd"/>
-      <w:r>
-        <w:rPr>
-          <w:lang w:val="en-US"/>
-        </w:rPr>
-        <w:t xml:space="preserve"> </w:t>
-      </w:r>
-      <w:proofErr w:type="spellStart"/>
-      <w:r>
-        <w:rPr>
-          <w:lang w:val="en-US"/>
-        </w:rPr>
-        <w:t>gemaakt</w:t>
-      </w:r>
-      <w:proofErr w:type="spellEnd"/>
-      <w:r>
-        <w:rPr>
-          <w:lang w:val="en-US"/>
-        </w:rPr>
-        <w:t>:</w:t>
-      </w:r>
-    </w:p>
-    <w:p>
-      <w:pPr>
-        <w:pStyle w:val="Lijstalinea"/>
-        <w:numPr>
-          <w:ilvl w:val="0"/>
-          <w:numId w:val="2"/>
-        </w:numPr>
-        <w:rPr>
-          <w:lang w:val="en-US"/>
-        </w:rPr>
-      </w:pPr>
-      <w:proofErr w:type="spellStart"/>
-      <w:r>
-        <w:rPr>
-          <w:lang w:val="en-US"/>
-        </w:rPr>
-        <w:t>Datastructuur</w:t>
-      </w:r>
-      <w:proofErr w:type="spellEnd"/>
-      <w:r>
-        <w:rPr>
-          <w:lang w:val="en-US"/>
-        </w:rPr>
-        <w:t xml:space="preserve"> van messages</w:t>
-      </w:r>
-    </w:p>
-    <w:p>
-      <w:pPr>
-        <w:pStyle w:val="Lijstalinea"/>
-        <w:numPr>
-          <w:ilvl w:val="0"/>
-          <w:numId w:val="2"/>
-        </w:numPr>
-        <w:rPr>
-          <w:lang w:val="en-US"/>
-        </w:rPr>
-      </w:pPr>
-      <w:proofErr w:type="spellStart"/>
-      <w:r>
-        <w:rPr>
-          <w:lang w:val="en-US"/>
-        </w:rPr>
-        <w:t>Datastructuur</w:t>
-      </w:r>
-      <w:proofErr w:type="spellEnd"/>
-      <w:r>
-        <w:rPr>
-          <w:lang w:val="en-US"/>
-        </w:rPr>
-        <w:t xml:space="preserve"> van posts </w:t>
-      </w:r>
-      <w:proofErr w:type="spellStart"/>
-      <w:r>
-        <w:rPr>
-          <w:lang w:val="en-US"/>
-        </w:rPr>
-        <w:t>en</w:t>
-      </w:r>
-      <w:proofErr w:type="spellEnd"/>
-      <w:r>
-        <w:rPr>
-          <w:lang w:val="en-US"/>
-        </w:rPr>
-        <w:t xml:space="preserve"> comments</w:t>
-      </w:r>
-    </w:p>
-    <w:p>
-      <w:pPr>
-        <w:pStyle w:val="Lijstalinea"/>
-        <w:numPr>
-          <w:ilvl w:val="0"/>
-          <w:numId w:val="2"/>
-        </w:numPr>
-        <w:rPr>
-          <w:lang w:val="en-US"/>
-        </w:rPr>
-      </w:pPr>
-      <w:proofErr w:type="spellStart"/>
-      <w:r>
-        <w:rPr>
-          <w:lang w:val="en-US"/>
-        </w:rPr>
-        <w:t>Algemene</w:t>
-      </w:r>
-      <w:proofErr w:type="spellEnd"/>
-      <w:r>
-        <w:rPr>
-          <w:lang w:val="en-US"/>
-        </w:rPr>
-        <w:t xml:space="preserve"> </w:t>
-      </w:r>
-      <w:proofErr w:type="spellStart"/>
-      <w:r>
-        <w:rPr>
-          <w:lang w:val="en-US"/>
-        </w:rPr>
-        <w:t>datastructuur</w:t>
-      </w:r>
-      <w:proofErr w:type="spellEnd"/>
-    </w:p>
-    <w:p>
-      <w:pPr>
-        <w:ind w:left="708"/>
-      </w:pPr>
-      <w:r>
-        <w:t>Wat zou ik extra doen?</w:t>
-      </w:r>
-    </w:p>
-    <w:p>
-      <w:pPr>
-        <w:pStyle w:val="Lijstalinea"/>
-        <w:numPr>
-          <w:ilvl w:val="0"/>
-          <w:numId w:val="3"/>
-        </w:numPr>
-      </w:pPr>
-      <w:r>
-        <w:t>Al het paars uit de opmaak halen</w:t>
-      </w:r>
-    </w:p>
-    <w:p>
-      <w:pPr>
-        <w:pStyle w:val="Lijstalinea"/>
-        <w:numPr>
-          <w:ilvl w:val="0"/>
-          <w:numId w:val="3"/>
-        </w:numPr>
-      </w:pPr>
-      <w:proofErr w:type="spellStart"/>
-      <w:r>
-        <w:t>Messages</w:t>
-      </w:r>
-      <w:proofErr w:type="spellEnd"/>
-      <w:r>
-        <w:t xml:space="preserve"> volledig met </w:t>
-      </w:r>
-      <w:proofErr w:type="spellStart"/>
-      <w:r>
-        <w:t>Akax</w:t>
-      </w:r>
-      <w:proofErr w:type="spellEnd"/>
-      <w:r>
-        <w:t xml:space="preserve"> </w:t>
-      </w:r>
-      <w:proofErr w:type="spellStart"/>
-      <w:r>
-        <w:t>queries</w:t>
-      </w:r>
-      <w:proofErr w:type="spellEnd"/>
-      <w:r>
-        <w:t xml:space="preserve"> uitwerken</w:t>
+        <w:t>, enkel Javascript</w:t>
       </w:r>
     </w:p>
     <w:sectPr>

</xml_diff>